<commit_message>
need to rewite politics-assessment
</commit_message>
<xml_diff>
--- a/h.docx
+++ b/h.docx
@@ -608,6 +608,14 @@
         <w:pStyle w:val="FirstParagraph"/>
       </w:pPr>
       <w:r>
+        <w:t xml:space="preserve">Null Hypothesis = The GDP per capita of a country does not have an effect on the total covid deaths per million.</w:t>
+      </w:r>
+    </w:p>
+    <w:p>
+      <w:pPr>
+        <w:pStyle w:val="BodyText"/>
+      </w:pPr>
+      <w:r>
         <w:drawing>
           <wp:inline>
             <wp:extent cx="4620126" cy="3696101"/>
@@ -810,6 +818,14 @@
     </w:p>
     <w:p>
       <w:pPr>
+        <w:pStyle w:val="FirstParagraph"/>
+      </w:pPr>
+      <w:r>
+        <w:t xml:space="preserve">Null Hypothesis = The gender of a nations leader does not have an effect on the total covid deaths per million</w:t>
+      </w:r>
+    </w:p>
+    <w:p>
+      <w:pPr>
         <w:pStyle w:val="SourceCode"/>
       </w:pPr>
       <w:r>
@@ -908,6 +924,14 @@
         <w:pStyle w:val="FirstParagraph"/>
       </w:pPr>
       <w:r>
+        <w:t xml:space="preserve">Null Hypothesis = The proportion of people over the age of 65 does not have an effect on the total covid deaths per million</w:t>
+      </w:r>
+    </w:p>
+    <w:p>
+      <w:pPr>
+        <w:pStyle w:val="BodyText"/>
+      </w:pPr>
+      <w:r>
         <w:drawing>
           <wp:inline>
             <wp:extent cx="4620126" cy="3696101"/>
@@ -1113,6 +1137,14 @@
         <w:pStyle w:val="FirstParagraph"/>
       </w:pPr>
       <w:r>
+        <w:t xml:space="preserve">Null Hypothesis = The level of democracy in a country does not have an effect on the total coivd deaths per million</w:t>
+      </w:r>
+    </w:p>
+    <w:p>
+      <w:pPr>
+        <w:pStyle w:val="BodyText"/>
+      </w:pPr>
+      <w:r>
         <w:drawing>
           <wp:inline>
             <wp:extent cx="4620126" cy="3696101"/>
@@ -1331,6 +1363,24 @@
           <w:rStyle w:val="CommentTok"/>
         </w:rPr>
         <w:t xml:space="preserve"># This is where the finished code will go. </w:t>
+      </w:r>
+      <w:r>
+        <w:br/>
+      </w:r>
+      <w:r>
+        <w:rPr>
+          <w:rStyle w:val="CommentTok"/>
+        </w:rPr>
+        <w:t xml:space="preserve"># https://www.ncbi.nlm.nih.gov/pmc/articles/PMC8301493/</w:t>
+      </w:r>
+      <w:r>
+        <w:br/>
+      </w:r>
+      <w:r>
+        <w:rPr>
+          <w:rStyle w:val="CommentTok"/>
+        </w:rPr>
+        <w:t xml:space="preserve"># https://www.frontiersin.org/articles/10.3389/fpubh.2021.613484/full </w:t>
       </w:r>
     </w:p>
     <w:bookmarkEnd w:id="38"/>

</xml_diff>